<commit_message>
Update RELAZIONE FilmTV Dipinto e Biasco.docx
</commit_message>
<xml_diff>
--- a/RELAZIONE FilmTV Dipinto e Biasco.docx
+++ b/RELAZIONE FilmTV Dipinto e Biasco.docx
@@ -184,6 +184,7 @@
       <w:r>
         <w:rPr>
           <w:rStyle w:val="Titolo1Carattere"/>
+          <w:color w:val="auto"/>
         </w:rPr>
         <w:t>Gruppo di lavoro</w:t>
       </w:r>
@@ -204,6 +205,7 @@
         </w:numPr>
         <w:rPr>
           <w:rStyle w:val="Titolo1Carattere"/>
+          <w:color w:val="auto"/>
         </w:rPr>
       </w:pPr>
       <w:bookmarkStart w:id="13" w:name="_Toc127148135"/>
@@ -216,24 +218,28 @@
       <w:r>
         <w:rPr>
           <w:rStyle w:val="Titolo1Carattere"/>
+          <w:color w:val="auto"/>
         </w:rPr>
         <w:t>Nicola Dipinto</w:t>
       </w:r>
       <w:r>
         <w:rPr>
           <w:rStyle w:val="Titolo1Carattere"/>
+          <w:color w:val="auto"/>
         </w:rPr>
         <w:t xml:space="preserve">, </w:t>
       </w:r>
       <w:r>
         <w:rPr>
           <w:rStyle w:val="Titolo1Carattere"/>
+          <w:color w:val="auto"/>
         </w:rPr>
         <w:t>729920</w:t>
       </w:r>
       <w:r>
         <w:rPr>
           <w:rStyle w:val="Titolo1Carattere"/>
+          <w:color w:val="auto"/>
         </w:rPr>
         <w:t>,</w:t>
       </w:r>
@@ -247,6 +253,7 @@
       <w:r>
         <w:rPr>
           <w:rStyle w:val="Titolo1Carattere"/>
+          <w:color w:val="auto"/>
         </w:rPr>
         <w:t xml:space="preserve"> </w:t>
       </w:r>
@@ -254,6 +261,7 @@
         <w:r>
           <w:rPr>
             <w:rStyle w:val="Collegamentoipertestuale"/>
+            <w:color w:val="auto"/>
           </w:rPr>
           <w:t>n.dipinto8@studenti.uniba.it</w:t>
         </w:r>
@@ -268,6 +276,7 @@
         </w:numPr>
         <w:rPr>
           <w:rStyle w:val="Titolo1Carattere"/>
+          <w:color w:val="auto"/>
         </w:rPr>
       </w:pPr>
       <w:bookmarkStart w:id="20" w:name="_Toc127148136"/>
@@ -280,24 +289,28 @@
       <w:r>
         <w:rPr>
           <w:rStyle w:val="Titolo1Carattere"/>
+          <w:color w:val="auto"/>
         </w:rPr>
         <w:t>Andrea Biasco</w:t>
       </w:r>
       <w:r>
         <w:rPr>
           <w:rStyle w:val="Titolo1Carattere"/>
+          <w:color w:val="auto"/>
         </w:rPr>
         <w:t xml:space="preserve">, </w:t>
       </w:r>
       <w:r>
         <w:rPr>
           <w:rStyle w:val="Titolo1Carattere"/>
+          <w:color w:val="auto"/>
         </w:rPr>
         <w:t>744605</w:t>
       </w:r>
       <w:r>
         <w:rPr>
           <w:rStyle w:val="Titolo1Carattere"/>
+          <w:color w:val="auto"/>
         </w:rPr>
         <w:t>,</w:t>
       </w:r>
@@ -311,6 +324,7 @@
       <w:r>
         <w:rPr>
           <w:rStyle w:val="Titolo1Carattere"/>
+          <w:color w:val="auto"/>
         </w:rPr>
         <w:t xml:space="preserve"> </w:t>
       </w:r>
@@ -318,6 +332,7 @@
         <w:r>
           <w:rPr>
             <w:rStyle w:val="Collegamentoipertestuale"/>
+            <w:color w:val="auto"/>
           </w:rPr>
           <w:t>a.biasco3@studenti.uniba.it</w:t>
         </w:r>
@@ -327,6 +342,7 @@
       <w:pPr>
         <w:rPr>
           <w:rStyle w:val="Titolo1Carattere"/>
+          <w:color w:val="auto"/>
         </w:rPr>
       </w:pPr>
     </w:p>
@@ -334,6 +350,7 @@
       <w:pPr>
         <w:rPr>
           <w:rStyle w:val="Titolo1Carattere"/>
+          <w:color w:val="auto"/>
         </w:rPr>
       </w:pPr>
       <w:bookmarkStart w:id="27" w:name="_Toc127148137"/>
@@ -346,12 +363,14 @@
       <w:r>
         <w:rPr>
           <w:rStyle w:val="Titolo1Carattere"/>
+          <w:color w:val="auto"/>
         </w:rPr>
         <w:t>URL repo associato</w:t>
       </w:r>
       <w:r>
         <w:rPr>
           <w:rStyle w:val="Titolo1Carattere"/>
+          <w:color w:val="auto"/>
         </w:rPr>
         <w:t>:</w:t>
       </w:r>
@@ -365,6 +384,7 @@
       <w:r>
         <w:rPr>
           <w:rStyle w:val="Titolo1Carattere"/>
+          <w:color w:val="auto"/>
         </w:rPr>
         <w:t xml:space="preserve"> </w:t>
       </w:r>
@@ -373,6 +393,7 @@
           <w:rPr>
             <w:rStyle w:val="Collegamentoipertestuale"/>
             <w:rFonts w:asciiTheme="majorHAnsi" w:eastAsiaTheme="majorEastAsia" w:hAnsiTheme="majorHAnsi" w:cstheme="majorBidi"/>
+            <w:color w:val="auto"/>
             <w:sz w:val="32"/>
             <w:szCs w:val="32"/>
           </w:rPr>
@@ -2109,16 +2130,26 @@
     <w:p>
       <w:pPr>
         <w:rPr>
-          <w:sz w:val="28"/>
-          <w:szCs w:val="28"/>
-        </w:rPr>
-      </w:pPr>
-      <w:r>
-        <w:rPr>
-          <w:sz w:val="28"/>
-          <w:szCs w:val="28"/>
-        </w:rPr>
-        <w:t xml:space="preserve">Gli obiettivi del nostro progetto sono molteplici e ciascuno relativo all’utilizzo che si è fatto dei vari metodi di apprendimento. In questo progetto abbiamo esplorato l’utilizzo dell’apprendimento automatico per analizzare un dataset </w:t>
+          <w:rStyle w:val="Titolo1Carattere"/>
+          <w:rFonts w:asciiTheme="minorHAnsi" w:eastAsiaTheme="minorHAnsi" w:hAnsiTheme="minorHAnsi" w:cstheme="minorBidi"/>
+          <w:color w:val="auto"/>
+          <w:sz w:val="28"/>
+          <w:szCs w:val="28"/>
+        </w:rPr>
+      </w:pPr>
+      <w:r>
+        <w:rPr>
+          <w:sz w:val="28"/>
+          <w:szCs w:val="28"/>
+        </w:rPr>
+        <w:t xml:space="preserve">Il nostro progetto ha come obiettivo primario quello di esaminare l’efficacia dei diversi metodi di apprendimento automatico per analizzare il </w:t>
+      </w:r>
+      <w:r>
+        <w:rPr>
+          <w:sz w:val="28"/>
+          <w:szCs w:val="28"/>
+        </w:rPr>
+        <w:t xml:space="preserve">dataset </w:t>
       </w:r>
       <w:r>
         <w:rPr>
@@ -2134,23 +2165,7 @@
             <w:sz w:val="28"/>
             <w:szCs w:val="28"/>
           </w:rPr>
-          <w:t>FILMTV M</w:t>
-        </w:r>
-        <w:r>
-          <w:rPr>
-            <w:rStyle w:val="Collegamentoipertestuale"/>
-            <w:sz w:val="28"/>
-            <w:szCs w:val="28"/>
-          </w:rPr>
-          <w:t>O</w:t>
-        </w:r>
-        <w:r>
-          <w:rPr>
-            <w:rStyle w:val="Collegamentoipertestuale"/>
-            <w:sz w:val="28"/>
-            <w:szCs w:val="28"/>
-          </w:rPr>
-          <w:t>VIES</w:t>
+          <w:t>FILMTV MOVIES</w:t>
         </w:r>
       </w:hyperlink>
       <w:r>
@@ -2171,6 +2186,153 @@
     <w:p>
       <w:pPr>
         <w:rPr>
+          <w:sz w:val="28"/>
+          <w:szCs w:val="28"/>
+        </w:rPr>
+      </w:pPr>
+      <w:r>
+        <w:rPr>
+          <w:sz w:val="28"/>
+          <w:szCs w:val="28"/>
+        </w:rPr>
+        <w:t xml:space="preserve">Attraverso il </w:t>
+      </w:r>
+      <w:r>
+        <w:rPr>
+          <w:b/>
+          <w:bCs/>
+          <w:sz w:val="28"/>
+          <w:szCs w:val="28"/>
+        </w:rPr>
+        <w:t>P</w:t>
+      </w:r>
+      <w:r>
+        <w:rPr>
+          <w:b/>
+          <w:bCs/>
+          <w:sz w:val="28"/>
+          <w:szCs w:val="28"/>
+        </w:rPr>
+        <w:t>reprocessing</w:t>
+      </w:r>
+      <w:r>
+        <w:rPr>
+          <w:sz w:val="28"/>
+          <w:szCs w:val="28"/>
+        </w:rPr>
+        <w:t xml:space="preserve"> dei dati, abbiamo preparato le informazioni per l’elaborazione e l’analisi successiva. In seguito, abbiamo utilizzato tecniche di </w:t>
+      </w:r>
+      <w:r>
+        <w:rPr>
+          <w:b/>
+          <w:bCs/>
+          <w:sz w:val="28"/>
+          <w:szCs w:val="28"/>
+        </w:rPr>
+        <w:t>C</w:t>
+      </w:r>
+      <w:r>
+        <w:rPr>
+          <w:b/>
+          <w:bCs/>
+          <w:sz w:val="28"/>
+          <w:szCs w:val="28"/>
+        </w:rPr>
+        <w:t>lustering</w:t>
+      </w:r>
+      <w:r>
+        <w:rPr>
+          <w:sz w:val="28"/>
+          <w:szCs w:val="28"/>
+        </w:rPr>
+        <w:t xml:space="preserve"> per raggruppare i film in base a determina</w:t>
+      </w:r>
+      <w:r>
+        <w:rPr>
+          <w:sz w:val="28"/>
+          <w:szCs w:val="28"/>
+        </w:rPr>
+        <w:t>t</w:t>
+      </w:r>
+      <w:r>
+        <w:rPr>
+          <w:sz w:val="28"/>
+          <w:szCs w:val="28"/>
+        </w:rPr>
+        <w:t xml:space="preserve">e caratteristiche. Inoltre, abbiamo creato una </w:t>
+      </w:r>
+      <w:r>
+        <w:rPr>
+          <w:b/>
+          <w:bCs/>
+          <w:sz w:val="28"/>
+          <w:szCs w:val="28"/>
+        </w:rPr>
+        <w:t>Knowledge Base</w:t>
+      </w:r>
+      <w:r>
+        <w:rPr>
+          <w:sz w:val="28"/>
+          <w:szCs w:val="28"/>
+        </w:rPr>
+        <w:t xml:space="preserve"> per rappresentare le informazioni sul dataset in modo coerente e accessibile. </w:t>
+      </w:r>
+      <w:r>
+        <w:rPr>
+          <w:sz w:val="28"/>
+          <w:szCs w:val="28"/>
+        </w:rPr>
+        <w:t>Infine,</w:t>
+      </w:r>
+      <w:r>
+        <w:rPr>
+          <w:sz w:val="28"/>
+          <w:szCs w:val="28"/>
+        </w:rPr>
+        <w:t xml:space="preserve"> abbiamo applicato </w:t>
+      </w:r>
+      <w:r>
+        <w:rPr>
+          <w:sz w:val="28"/>
+          <w:szCs w:val="28"/>
+        </w:rPr>
+        <w:t xml:space="preserve">la </w:t>
+      </w:r>
+      <w:r>
+        <w:rPr>
+          <w:b/>
+          <w:bCs/>
+          <w:sz w:val="28"/>
+          <w:szCs w:val="28"/>
+        </w:rPr>
+        <w:t>Bayesian Network</w:t>
+      </w:r>
+      <w:r>
+        <w:rPr>
+          <w:sz w:val="28"/>
+          <w:szCs w:val="28"/>
+        </w:rPr>
+        <w:t xml:space="preserve"> per effettuare previsioni sulle caratteristiche dei film e per comprendere le relazioni causali tra le diverse variabili. </w:t>
+      </w:r>
+    </w:p>
+    <w:p>
+      <w:pPr>
+        <w:rPr>
+          <w:sz w:val="28"/>
+          <w:szCs w:val="28"/>
+        </w:rPr>
+      </w:pPr>
+      <w:r>
+        <w:rPr>
+          <w:sz w:val="28"/>
+          <w:szCs w:val="28"/>
+        </w:rPr>
+        <w:t>In questo modo siamo stati in grado di ottenere una comprensione più approfondita del dataset e di utilizzare l’apprendimento automatico per sviluppare nuove conoscenze e previsioni sul mondo dei film.</w:t>
+      </w:r>
+    </w:p>
+    <w:p>
+      <w:pPr>
+        <w:rPr>
           <w:rStyle w:val="Titolo1Carattere"/>
           <w:sz w:val="28"/>
           <w:szCs w:val="28"/>
@@ -2185,186 +2347,25 @@
           <w:szCs w:val="28"/>
         </w:rPr>
       </w:pPr>
-      <w:bookmarkStart w:id="35" w:name="_Toc127225051"/>
-      <w:r>
+    </w:p>
+    <w:p>
+      <w:pPr>
         <w:rPr>
           <w:rStyle w:val="Titolo1Carattere"/>
           <w:sz w:val="28"/>
           <w:szCs w:val="28"/>
         </w:rPr>
-        <w:t>Sommario</w:t>
+      </w:pPr>
+      <w:bookmarkStart w:id="35" w:name="_Toc127225052"/>
+      <w:r>
+        <w:rPr>
+          <w:rStyle w:val="Titolo1Carattere"/>
+          <w:sz w:val="28"/>
+          <w:szCs w:val="28"/>
+        </w:rPr>
+        <w:t>Elenco argomenti di interesse</w:t>
       </w:r>
       <w:bookmarkEnd w:id="35"/>
-    </w:p>
-    <w:p>
-      <w:pPr>
-        <w:rPr>
-          <w:sz w:val="28"/>
-          <w:szCs w:val="28"/>
-        </w:rPr>
-      </w:pPr>
-      <w:r>
-        <w:rPr>
-          <w:sz w:val="28"/>
-          <w:szCs w:val="28"/>
-        </w:rPr>
-        <w:t xml:space="preserve">Attraverso il </w:t>
-      </w:r>
-      <w:r>
-        <w:rPr>
-          <w:b/>
-          <w:bCs/>
-          <w:sz w:val="28"/>
-          <w:szCs w:val="28"/>
-        </w:rPr>
-        <w:t>P</w:t>
-      </w:r>
-      <w:r>
-        <w:rPr>
-          <w:b/>
-          <w:bCs/>
-          <w:sz w:val="28"/>
-          <w:szCs w:val="28"/>
-        </w:rPr>
-        <w:t>reprocessing</w:t>
-      </w:r>
-      <w:r>
-        <w:rPr>
-          <w:sz w:val="28"/>
-          <w:szCs w:val="28"/>
-        </w:rPr>
-        <w:t xml:space="preserve"> dei dati, abbiamo preparato le informazioni per l’elaborazione e l’analisi successiva. In seguito, abbiamo utilizzato tecniche di </w:t>
-      </w:r>
-      <w:r>
-        <w:rPr>
-          <w:b/>
-          <w:bCs/>
-          <w:sz w:val="28"/>
-          <w:szCs w:val="28"/>
-        </w:rPr>
-        <w:t>C</w:t>
-      </w:r>
-      <w:r>
-        <w:rPr>
-          <w:b/>
-          <w:bCs/>
-          <w:sz w:val="28"/>
-          <w:szCs w:val="28"/>
-        </w:rPr>
-        <w:t>lustering</w:t>
-      </w:r>
-      <w:r>
-        <w:rPr>
-          <w:sz w:val="28"/>
-          <w:szCs w:val="28"/>
-        </w:rPr>
-        <w:t xml:space="preserve"> per raggruppare i film in base a determinare caratteristiche. Inoltre, abbiamo creato una </w:t>
-      </w:r>
-      <w:r>
-        <w:rPr>
-          <w:b/>
-          <w:bCs/>
-          <w:sz w:val="28"/>
-          <w:szCs w:val="28"/>
-        </w:rPr>
-        <w:t>Knowledge Base</w:t>
-      </w:r>
-      <w:r>
-        <w:rPr>
-          <w:sz w:val="28"/>
-          <w:szCs w:val="28"/>
-        </w:rPr>
-        <w:t xml:space="preserve"> per rappresentare le informazioni sul dataset in modo coerente e accessibile. </w:t>
-      </w:r>
-      <w:r>
-        <w:rPr>
-          <w:sz w:val="28"/>
-          <w:szCs w:val="28"/>
-        </w:rPr>
-        <w:t>Infine,</w:t>
-      </w:r>
-      <w:r>
-        <w:rPr>
-          <w:sz w:val="28"/>
-          <w:szCs w:val="28"/>
-        </w:rPr>
-        <w:t xml:space="preserve"> abbiamo applicato </w:t>
-      </w:r>
-      <w:r>
-        <w:rPr>
-          <w:sz w:val="28"/>
-          <w:szCs w:val="28"/>
-        </w:rPr>
-        <w:t xml:space="preserve">la </w:t>
-      </w:r>
-      <w:r>
-        <w:rPr>
-          <w:b/>
-          <w:bCs/>
-          <w:sz w:val="28"/>
-          <w:szCs w:val="28"/>
-        </w:rPr>
-        <w:t>Bayesian Network</w:t>
-      </w:r>
-      <w:r>
-        <w:rPr>
-          <w:sz w:val="28"/>
-          <w:szCs w:val="28"/>
-        </w:rPr>
-        <w:t xml:space="preserve"> per effettuare previsioni sulle caratteristiche dei film e per comprendere le relazioni causali tra le diverse variabili. </w:t>
-      </w:r>
-    </w:p>
-    <w:p>
-      <w:pPr>
-        <w:rPr>
-          <w:sz w:val="28"/>
-          <w:szCs w:val="28"/>
-        </w:rPr>
-      </w:pPr>
-      <w:r>
-        <w:rPr>
-          <w:sz w:val="28"/>
-          <w:szCs w:val="28"/>
-        </w:rPr>
-        <w:t>In questo modo siamo stati in grado di ottenere una comprensione più approfondita del dataset e di utilizzare l’apprendimento automatico per sviluppare nuove conoscenze e previsioni sul mondo dei film.</w:t>
-      </w:r>
-    </w:p>
-    <w:p>
-      <w:pPr>
-        <w:rPr>
-          <w:rStyle w:val="Titolo1Carattere"/>
-          <w:sz w:val="28"/>
-          <w:szCs w:val="28"/>
-        </w:rPr>
-      </w:pPr>
-    </w:p>
-    <w:p>
-      <w:pPr>
-        <w:rPr>
-          <w:rStyle w:val="Titolo1Carattere"/>
-          <w:sz w:val="28"/>
-          <w:szCs w:val="28"/>
-        </w:rPr>
-      </w:pPr>
-    </w:p>
-    <w:p>
-      <w:pPr>
-        <w:rPr>
-          <w:rStyle w:val="Titolo1Carattere"/>
-          <w:sz w:val="28"/>
-          <w:szCs w:val="28"/>
-        </w:rPr>
-      </w:pPr>
-      <w:bookmarkStart w:id="36" w:name="_Toc127225052"/>
-      <w:r>
-        <w:rPr>
-          <w:rStyle w:val="Titolo1Carattere"/>
-          <w:sz w:val="28"/>
-          <w:szCs w:val="28"/>
-        </w:rPr>
-        <w:t>Elenco argomenti di interesse</w:t>
-      </w:r>
-      <w:bookmarkEnd w:id="36"/>
       <w:r>
         <w:rPr>
           <w:rStyle w:val="Titolo1Carattere"/>
@@ -2557,28 +2558,7 @@
           <w:sz w:val="28"/>
           <w:szCs w:val="28"/>
         </w:rPr>
-        <w:t>utilizz</w:t>
-      </w:r>
-      <w:r>
-        <w:rPr>
-          <w:sz w:val="28"/>
-          <w:szCs w:val="28"/>
-        </w:rPr>
-        <w:t>iamo</w:t>
-      </w:r>
-      <w:r>
-        <w:rPr>
-          <w:sz w:val="28"/>
-          <w:szCs w:val="28"/>
-        </w:rPr>
-        <w:t xml:space="preserve"> </w:t>
-      </w:r>
-      <w:r>
-        <w:rPr>
-          <w:sz w:val="28"/>
-          <w:szCs w:val="28"/>
-        </w:rPr>
-        <w:t>l’algoritmo</w:t>
+        <w:t>algoritmo</w:t>
       </w:r>
       <w:r>
         <w:rPr>
@@ -2695,21 +2675,7 @@
           <w:sz w:val="28"/>
           <w:szCs w:val="28"/>
         </w:rPr>
-        <w:t>: utiliz</w:t>
-      </w:r>
-      <w:r>
-        <w:rPr>
-          <w:sz w:val="28"/>
-          <w:szCs w:val="28"/>
-        </w:rPr>
-        <w:t>ziamo</w:t>
-      </w:r>
-      <w:r>
-        <w:rPr>
-          <w:sz w:val="28"/>
-          <w:szCs w:val="28"/>
-        </w:rPr>
-        <w:t xml:space="preserve"> Prolog per il ragionamento su una base di conoscenza partendo dai dati contenuti nel dataset, permettendo di inferire nuove informazioni.</w:t>
+        <w:t>: Prolog per il ragionamento su una base di conoscenza partendo dai dati contenuti nel dataset, permettendo di inferire nuove informazioni.</w:t>
       </w:r>
     </w:p>
     <w:p>
@@ -2802,7 +2768,7 @@
           <w:sz w:val="28"/>
           <w:szCs w:val="28"/>
         </w:rPr>
-        <w:t xml:space="preserve">usiamo la tecnica </w:t>
+        <w:t xml:space="preserve">tecnica </w:t>
       </w:r>
       <w:r>
         <w:rPr>
@@ -2844,7 +2810,7 @@
           <w:szCs w:val="28"/>
         </w:rPr>
       </w:pPr>
-      <w:bookmarkStart w:id="37" w:name="_Toc127225053"/>
+      <w:bookmarkStart w:id="36" w:name="_Toc127225053"/>
       <w:r>
         <w:rPr>
           <w:rStyle w:val="Titolo1Carattere"/>
@@ -2853,352 +2819,365 @@
         </w:rPr>
         <w:t>Strumenti adottati</w:t>
       </w:r>
+      <w:bookmarkEnd w:id="36"/>
+      <w:r>
+        <w:rPr>
+          <w:rStyle w:val="Titolo1Carattere"/>
+          <w:sz w:val="28"/>
+          <w:szCs w:val="28"/>
+        </w:rPr>
+        <w:t xml:space="preserve"> </w:t>
+      </w:r>
+    </w:p>
+    <w:p>
+      <w:pPr>
+        <w:rPr>
+          <w:rStyle w:val="Titolo1Carattere"/>
+          <w:b/>
+          <w:bCs/>
+          <w:sz w:val="28"/>
+          <w:szCs w:val="28"/>
+        </w:rPr>
+      </w:pPr>
+      <w:r>
+        <w:rPr>
+          <w:sz w:val="28"/>
+          <w:szCs w:val="28"/>
+        </w:rPr>
+        <w:t xml:space="preserve">Il linguaggio utilizzato per sviluppare il progetto è </w:t>
+      </w:r>
+      <w:r>
+        <w:rPr>
+          <w:b/>
+          <w:bCs/>
+          <w:sz w:val="28"/>
+          <w:szCs w:val="28"/>
+        </w:rPr>
+        <w:t>Python</w:t>
+      </w:r>
+      <w:r>
+        <w:rPr>
+          <w:sz w:val="28"/>
+          <w:szCs w:val="28"/>
+        </w:rPr>
+        <w:t xml:space="preserve">, data la grande potenzialità nel manipolare dati con le numerose librerie come </w:t>
+      </w:r>
+      <w:r>
+        <w:rPr>
+          <w:b/>
+          <w:bCs/>
+          <w:sz w:val="28"/>
+          <w:szCs w:val="28"/>
+        </w:rPr>
+        <w:t xml:space="preserve">Pandas </w:t>
+      </w:r>
+      <w:r>
+        <w:rPr>
+          <w:sz w:val="28"/>
+          <w:szCs w:val="28"/>
+        </w:rPr>
+        <w:t xml:space="preserve">per la gestione del dataset, </w:t>
+      </w:r>
+      <w:r>
+        <w:rPr>
+          <w:b/>
+          <w:bCs/>
+          <w:sz w:val="28"/>
+          <w:szCs w:val="28"/>
+        </w:rPr>
+        <w:t>PySwip</w:t>
+      </w:r>
+      <w:r>
+        <w:rPr>
+          <w:sz w:val="28"/>
+          <w:szCs w:val="28"/>
+        </w:rPr>
+        <w:t xml:space="preserve"> per poter usare i comandi dell’applicativo </w:t>
+      </w:r>
+      <w:r>
+        <w:rPr>
+          <w:b/>
+          <w:bCs/>
+          <w:sz w:val="28"/>
+          <w:szCs w:val="28"/>
+        </w:rPr>
+        <w:t>SWI-Prolog</w:t>
+      </w:r>
+      <w:r>
+        <w:rPr>
+          <w:sz w:val="28"/>
+          <w:szCs w:val="28"/>
+        </w:rPr>
+        <w:t xml:space="preserve">, </w:t>
+      </w:r>
+      <w:r>
+        <w:rPr>
+          <w:b/>
+          <w:bCs/>
+          <w:sz w:val="28"/>
+          <w:szCs w:val="28"/>
+        </w:rPr>
+        <w:t xml:space="preserve">Sklearn </w:t>
+      </w:r>
+      <w:r>
+        <w:rPr>
+          <w:sz w:val="28"/>
+          <w:szCs w:val="28"/>
+        </w:rPr>
+        <w:t xml:space="preserve">per la parte relativa al clustering e </w:t>
+      </w:r>
+      <w:r>
+        <w:rPr>
+          <w:b/>
+          <w:bCs/>
+          <w:sz w:val="28"/>
+          <w:szCs w:val="28"/>
+        </w:rPr>
+        <w:t xml:space="preserve">Pgmpy </w:t>
+      </w:r>
+      <w:r>
+        <w:rPr>
+          <w:sz w:val="28"/>
+          <w:szCs w:val="28"/>
+        </w:rPr>
+        <w:t xml:space="preserve">per l’inferenza probabilistica effettuata con la </w:t>
+      </w:r>
+      <w:r>
+        <w:rPr>
+          <w:sz w:val="28"/>
+          <w:szCs w:val="28"/>
+        </w:rPr>
+        <w:t>Bayesian Network</w:t>
+      </w:r>
+      <w:r>
+        <w:rPr>
+          <w:sz w:val="28"/>
+          <w:szCs w:val="28"/>
+        </w:rPr>
+        <w:t>.</w:t>
+      </w:r>
+      <w:r>
+        <w:rPr>
+          <w:sz w:val="28"/>
+          <w:szCs w:val="28"/>
+        </w:rPr>
+        <w:t xml:space="preserve"> </w:t>
+      </w:r>
+      <w:r>
+        <w:rPr>
+          <w:b/>
+          <w:bCs/>
+          <w:sz w:val="28"/>
+          <w:szCs w:val="28"/>
+        </w:rPr>
+        <w:t>Mat</w:t>
+      </w:r>
+      <w:r>
+        <w:rPr>
+          <w:b/>
+          <w:bCs/>
+          <w:sz w:val="28"/>
+          <w:szCs w:val="28"/>
+        </w:rPr>
+        <w:t>p</w:t>
+      </w:r>
+      <w:r>
+        <w:rPr>
+          <w:b/>
+          <w:bCs/>
+          <w:sz w:val="28"/>
+          <w:szCs w:val="28"/>
+        </w:rPr>
+        <w:t>lot</w:t>
+      </w:r>
+      <w:r>
+        <w:rPr>
+          <w:b/>
+          <w:bCs/>
+          <w:sz w:val="28"/>
+          <w:szCs w:val="28"/>
+        </w:rPr>
+        <w:t>l</w:t>
+      </w:r>
+      <w:r>
+        <w:rPr>
+          <w:b/>
+          <w:bCs/>
+          <w:sz w:val="28"/>
+          <w:szCs w:val="28"/>
+        </w:rPr>
+        <w:t>ib</w:t>
+      </w:r>
+      <w:r>
+        <w:rPr>
+          <w:b/>
+          <w:bCs/>
+          <w:sz w:val="28"/>
+          <w:szCs w:val="28"/>
+        </w:rPr>
+        <w:t xml:space="preserve"> </w:t>
+      </w:r>
+      <w:r>
+        <w:rPr>
+          <w:sz w:val="28"/>
+          <w:szCs w:val="28"/>
+        </w:rPr>
+        <w:t xml:space="preserve">per visualizzare i </w:t>
+      </w:r>
+      <w:r>
+        <w:rPr>
+          <w:sz w:val="28"/>
+          <w:szCs w:val="28"/>
+        </w:rPr>
+        <w:lastRenderedPageBreak/>
+        <w:t>dati</w:t>
+      </w:r>
+      <w:r>
+        <w:rPr>
+          <w:sz w:val="28"/>
+          <w:szCs w:val="28"/>
+        </w:rPr>
+        <w:t xml:space="preserve"> dei film, </w:t>
+      </w:r>
+      <w:r>
+        <w:rPr>
+          <w:b/>
+          <w:bCs/>
+          <w:sz w:val="28"/>
+          <w:szCs w:val="28"/>
+        </w:rPr>
+        <w:t xml:space="preserve">Numpy </w:t>
+      </w:r>
+      <w:r>
+        <w:rPr>
+          <w:sz w:val="28"/>
+          <w:szCs w:val="28"/>
+        </w:rPr>
+        <w:t xml:space="preserve">per </w:t>
+      </w:r>
+      <w:r>
+        <w:rPr>
+          <w:sz w:val="28"/>
+          <w:szCs w:val="28"/>
+        </w:rPr>
+        <w:t>lavorare con</w:t>
+      </w:r>
+      <w:r>
+        <w:rPr>
+          <w:sz w:val="28"/>
+          <w:szCs w:val="28"/>
+        </w:rPr>
+        <w:t xml:space="preserve"> array</w:t>
+      </w:r>
+      <w:r>
+        <w:rPr>
+          <w:sz w:val="28"/>
+          <w:szCs w:val="28"/>
+        </w:rPr>
+        <w:t xml:space="preserve">. </w:t>
+      </w:r>
+      <w:r>
+        <w:rPr>
+          <w:b/>
+          <w:bCs/>
+          <w:sz w:val="28"/>
+          <w:szCs w:val="28"/>
+        </w:rPr>
+        <w:t xml:space="preserve">Sys </w:t>
+      </w:r>
+      <w:r>
+        <w:rPr>
+          <w:sz w:val="28"/>
+          <w:szCs w:val="28"/>
+        </w:rPr>
+        <w:t>per la gestione degli argomenti da riga di comando</w:t>
+      </w:r>
+      <w:r>
+        <w:rPr>
+          <w:sz w:val="28"/>
+          <w:szCs w:val="28"/>
+        </w:rPr>
+        <w:t>.</w:t>
+      </w:r>
+      <w:r>
+        <w:rPr>
+          <w:b/>
+          <w:bCs/>
+          <w:sz w:val="28"/>
+          <w:szCs w:val="28"/>
+        </w:rPr>
+        <w:t xml:space="preserve"> </w:t>
+      </w:r>
+    </w:p>
+    <w:p>
+      <w:pPr>
+        <w:rPr>
+          <w:rStyle w:val="Titolo1Carattere"/>
+          <w:sz w:val="28"/>
+          <w:szCs w:val="28"/>
+        </w:rPr>
+      </w:pPr>
+    </w:p>
+    <w:p>
+      <w:pPr>
+        <w:rPr>
+          <w:sz w:val="28"/>
+          <w:szCs w:val="28"/>
+        </w:rPr>
+      </w:pPr>
+    </w:p>
+    <w:p>
+      <w:pPr>
+        <w:rPr>
+          <w:sz w:val="28"/>
+          <w:szCs w:val="28"/>
+        </w:rPr>
+      </w:pPr>
+    </w:p>
+    <w:p>
+      <w:pPr>
+        <w:pStyle w:val="Titolo1"/>
+        <w:rPr>
+          <w:sz w:val="28"/>
+          <w:szCs w:val="28"/>
+        </w:rPr>
+      </w:pPr>
+      <w:bookmarkStart w:id="37" w:name="_Ref127150871"/>
+      <w:bookmarkStart w:id="38" w:name="_Toc127225054"/>
+      <w:r>
+        <w:rPr>
+          <w:sz w:val="28"/>
+          <w:szCs w:val="28"/>
+        </w:rPr>
+        <w:t>PREPROCESSING DEI DATI</w:t>
+      </w:r>
       <w:bookmarkEnd w:id="37"/>
-      <w:r>
-        <w:rPr>
-          <w:rStyle w:val="Titolo1Carattere"/>
-          <w:sz w:val="28"/>
-          <w:szCs w:val="28"/>
-        </w:rPr>
-        <w:t xml:space="preserve"> </w:t>
-      </w:r>
-    </w:p>
-    <w:p>
-      <w:pPr>
-        <w:rPr>
-          <w:rStyle w:val="Titolo1Carattere"/>
-          <w:b/>
-          <w:bCs/>
-          <w:sz w:val="28"/>
-          <w:szCs w:val="28"/>
-        </w:rPr>
-      </w:pPr>
-      <w:r>
-        <w:rPr>
-          <w:sz w:val="28"/>
-          <w:szCs w:val="28"/>
-        </w:rPr>
-        <w:lastRenderedPageBreak/>
-        <w:t xml:space="preserve">Il linguaggio utilizzato per sviluppare il progetto è </w:t>
-      </w:r>
-      <w:r>
-        <w:rPr>
-          <w:b/>
-          <w:bCs/>
-          <w:sz w:val="28"/>
-          <w:szCs w:val="28"/>
-        </w:rPr>
-        <w:t>Python</w:t>
-      </w:r>
-      <w:r>
-        <w:rPr>
-          <w:sz w:val="28"/>
-          <w:szCs w:val="28"/>
-        </w:rPr>
-        <w:t xml:space="preserve">, data la grande potenzialità nel manipolare dati con le numerose librerie come </w:t>
-      </w:r>
-      <w:r>
-        <w:rPr>
-          <w:b/>
-          <w:bCs/>
-          <w:sz w:val="28"/>
-          <w:szCs w:val="28"/>
-        </w:rPr>
-        <w:t xml:space="preserve">Pandas </w:t>
-      </w:r>
-      <w:r>
-        <w:rPr>
-          <w:sz w:val="28"/>
-          <w:szCs w:val="28"/>
-        </w:rPr>
-        <w:t xml:space="preserve">per la gestione del dataset, </w:t>
-      </w:r>
-      <w:r>
-        <w:rPr>
-          <w:b/>
-          <w:bCs/>
-          <w:sz w:val="28"/>
-          <w:szCs w:val="28"/>
-        </w:rPr>
-        <w:t>PySwip</w:t>
-      </w:r>
-      <w:r>
-        <w:rPr>
-          <w:sz w:val="28"/>
-          <w:szCs w:val="28"/>
-        </w:rPr>
-        <w:t xml:space="preserve"> per poter usare i comandi dell’applicativo </w:t>
-      </w:r>
-      <w:r>
-        <w:rPr>
-          <w:b/>
-          <w:bCs/>
-          <w:sz w:val="28"/>
-          <w:szCs w:val="28"/>
-        </w:rPr>
-        <w:t>SWI-Prolog</w:t>
-      </w:r>
-      <w:r>
-        <w:rPr>
-          <w:sz w:val="28"/>
-          <w:szCs w:val="28"/>
-        </w:rPr>
-        <w:t xml:space="preserve">, </w:t>
-      </w:r>
-      <w:r>
-        <w:rPr>
-          <w:b/>
-          <w:bCs/>
-          <w:sz w:val="28"/>
-          <w:szCs w:val="28"/>
-        </w:rPr>
-        <w:t xml:space="preserve">Sklearn </w:t>
-      </w:r>
-      <w:r>
-        <w:rPr>
-          <w:sz w:val="28"/>
-          <w:szCs w:val="28"/>
-        </w:rPr>
-        <w:t xml:space="preserve">per la parte relativa al clustering e </w:t>
-      </w:r>
-      <w:r>
-        <w:rPr>
-          <w:b/>
-          <w:bCs/>
-          <w:sz w:val="28"/>
-          <w:szCs w:val="28"/>
-        </w:rPr>
-        <w:t xml:space="preserve">Pgmpy </w:t>
-      </w:r>
-      <w:r>
-        <w:rPr>
-          <w:sz w:val="28"/>
-          <w:szCs w:val="28"/>
-        </w:rPr>
-        <w:t xml:space="preserve">per l’inferenza probabilistica effettuata con la </w:t>
-      </w:r>
-      <w:r>
-        <w:rPr>
-          <w:sz w:val="28"/>
-          <w:szCs w:val="28"/>
-        </w:rPr>
-        <w:t>Bayesian Network</w:t>
-      </w:r>
-      <w:r>
-        <w:rPr>
-          <w:sz w:val="28"/>
-          <w:szCs w:val="28"/>
-        </w:rPr>
-        <w:t>.</w:t>
-      </w:r>
-      <w:r>
-        <w:rPr>
-          <w:sz w:val="28"/>
-          <w:szCs w:val="28"/>
-        </w:rPr>
-        <w:t xml:space="preserve"> </w:t>
-      </w:r>
-      <w:r>
-        <w:rPr>
-          <w:b/>
-          <w:bCs/>
-          <w:sz w:val="28"/>
-          <w:szCs w:val="28"/>
-        </w:rPr>
-        <w:t>Mat</w:t>
-      </w:r>
-      <w:r>
-        <w:rPr>
-          <w:b/>
-          <w:bCs/>
-          <w:sz w:val="28"/>
-          <w:szCs w:val="28"/>
-        </w:rPr>
-        <w:t>p</w:t>
-      </w:r>
-      <w:r>
-        <w:rPr>
-          <w:b/>
-          <w:bCs/>
-          <w:sz w:val="28"/>
-          <w:szCs w:val="28"/>
-        </w:rPr>
-        <w:t>lot</w:t>
-      </w:r>
-      <w:r>
-        <w:rPr>
-          <w:b/>
-          <w:bCs/>
-          <w:sz w:val="28"/>
-          <w:szCs w:val="28"/>
-        </w:rPr>
-        <w:t>l</w:t>
-      </w:r>
-      <w:r>
-        <w:rPr>
-          <w:b/>
-          <w:bCs/>
-          <w:sz w:val="28"/>
-          <w:szCs w:val="28"/>
-        </w:rPr>
-        <w:t>ib</w:t>
-      </w:r>
-      <w:r>
-        <w:rPr>
-          <w:b/>
-          <w:bCs/>
-          <w:sz w:val="28"/>
-          <w:szCs w:val="28"/>
-        </w:rPr>
-        <w:t xml:space="preserve"> </w:t>
-      </w:r>
-      <w:r>
-        <w:rPr>
-          <w:sz w:val="28"/>
-          <w:szCs w:val="28"/>
-        </w:rPr>
-        <w:t>per visualizzare i dati</w:t>
-      </w:r>
-      <w:r>
-        <w:rPr>
-          <w:sz w:val="28"/>
-          <w:szCs w:val="28"/>
-        </w:rPr>
-        <w:t xml:space="preserve"> dei film, </w:t>
-      </w:r>
-      <w:r>
-        <w:rPr>
-          <w:b/>
-          <w:bCs/>
-          <w:sz w:val="28"/>
-          <w:szCs w:val="28"/>
-        </w:rPr>
-        <w:t xml:space="preserve">Numpy </w:t>
-      </w:r>
-      <w:r>
-        <w:rPr>
-          <w:sz w:val="28"/>
-          <w:szCs w:val="28"/>
-        </w:rPr>
-        <w:t xml:space="preserve">per </w:t>
-      </w:r>
-      <w:r>
-        <w:rPr>
-          <w:sz w:val="28"/>
-          <w:szCs w:val="28"/>
-        </w:rPr>
-        <w:t>lavorare con</w:t>
-      </w:r>
-      <w:r>
-        <w:rPr>
-          <w:sz w:val="28"/>
-          <w:szCs w:val="28"/>
-        </w:rPr>
-        <w:t xml:space="preserve"> array</w:t>
-      </w:r>
-      <w:r>
-        <w:rPr>
-          <w:sz w:val="28"/>
-          <w:szCs w:val="28"/>
-        </w:rPr>
-        <w:t xml:space="preserve">. </w:t>
-      </w:r>
-      <w:r>
-        <w:rPr>
-          <w:b/>
-          <w:bCs/>
-          <w:sz w:val="28"/>
-          <w:szCs w:val="28"/>
-        </w:rPr>
-        <w:t xml:space="preserve">Sys </w:t>
-      </w:r>
-      <w:r>
-        <w:rPr>
-          <w:sz w:val="28"/>
-          <w:szCs w:val="28"/>
-        </w:rPr>
-        <w:t>per la gestione degli argomenti da riga di comando</w:t>
-      </w:r>
-      <w:r>
-        <w:rPr>
-          <w:sz w:val="28"/>
-          <w:szCs w:val="28"/>
-        </w:rPr>
-        <w:t>.</w:t>
-      </w:r>
-      <w:r>
-        <w:rPr>
-          <w:b/>
-          <w:bCs/>
-          <w:sz w:val="28"/>
-          <w:szCs w:val="28"/>
-        </w:rPr>
-        <w:t xml:space="preserve"> </w:t>
-      </w:r>
-    </w:p>
-    <w:p>
-      <w:pPr>
-        <w:rPr>
-          <w:rStyle w:val="Titolo1Carattere"/>
-          <w:sz w:val="28"/>
-          <w:szCs w:val="28"/>
-        </w:rPr>
-      </w:pPr>
-    </w:p>
-    <w:p>
-      <w:pPr>
-        <w:rPr>
-          <w:b/>
-          <w:bCs/>
-          <w:sz w:val="28"/>
-          <w:szCs w:val="28"/>
-        </w:rPr>
-      </w:pPr>
-    </w:p>
-    <w:p>
-      <w:pPr>
-        <w:rPr>
-          <w:b/>
-          <w:bCs/>
-          <w:sz w:val="28"/>
-          <w:szCs w:val="28"/>
-        </w:rPr>
-      </w:pPr>
-    </w:p>
-    <w:p>
-      <w:pPr>
-        <w:rPr>
-          <w:sz w:val="28"/>
-          <w:szCs w:val="28"/>
-        </w:rPr>
-      </w:pPr>
-    </w:p>
-    <w:p>
-      <w:pPr>
-        <w:rPr>
-          <w:sz w:val="28"/>
-          <w:szCs w:val="28"/>
-        </w:rPr>
-      </w:pPr>
-    </w:p>
-    <w:p>
-      <w:pPr>
-        <w:pStyle w:val="Titolo1"/>
-        <w:rPr>
-          <w:sz w:val="28"/>
-          <w:szCs w:val="28"/>
-        </w:rPr>
-      </w:pPr>
-      <w:bookmarkStart w:id="38" w:name="_Ref127150871"/>
-      <w:bookmarkStart w:id="39" w:name="_Toc127225054"/>
-      <w:r>
-        <w:rPr>
-          <w:sz w:val="28"/>
-          <w:szCs w:val="28"/>
-        </w:rPr>
-        <w:t>PREPROCESSING DEI DATI</w:t>
-      </w:r>
       <w:bookmarkEnd w:id="38"/>
+    </w:p>
+    <w:p>
+      <w:pPr>
+        <w:rPr>
+          <w:sz w:val="28"/>
+          <w:szCs w:val="28"/>
+        </w:rPr>
+      </w:pPr>
+    </w:p>
+    <w:p>
+      <w:pPr>
+        <w:pStyle w:val="Titolo2"/>
+        <w:rPr>
+          <w:sz w:val="28"/>
+          <w:szCs w:val="28"/>
+        </w:rPr>
+      </w:pPr>
+      <w:bookmarkStart w:id="39" w:name="_Toc127225055"/>
+      <w:r>
+        <w:rPr>
+          <w:sz w:val="28"/>
+          <w:szCs w:val="28"/>
+        </w:rPr>
+        <w:t>Sommario</w:t>
+      </w:r>
       <w:bookmarkEnd w:id="39"/>
     </w:p>
     <w:p>
@@ -3208,6 +3187,114 @@
           <w:szCs w:val="28"/>
         </w:rPr>
       </w:pPr>
+      <w:r>
+        <w:rPr>
+          <w:sz w:val="28"/>
+          <w:szCs w:val="28"/>
+        </w:rPr>
+        <w:t xml:space="preserve">Il </w:t>
+      </w:r>
+      <w:r>
+        <w:rPr>
+          <w:b/>
+          <w:bCs/>
+          <w:sz w:val="28"/>
+          <w:szCs w:val="28"/>
+        </w:rPr>
+        <w:t>preprocessing</w:t>
+      </w:r>
+      <w:r>
+        <w:rPr>
+          <w:sz w:val="28"/>
+          <w:szCs w:val="28"/>
+        </w:rPr>
+        <w:t xml:space="preserve"> del dataset dei film è una fase fondamentale nell’elaborazione delle informazioni. Serve per pulire, trasformare e preparare i dati in modo che siano adatti all’analisi e all’utilizzo successivo.</w:t>
+      </w:r>
+      <w:r>
+        <w:rPr>
+          <w:sz w:val="28"/>
+          <w:szCs w:val="28"/>
+        </w:rPr>
+        <w:t xml:space="preserve"> Il preprocessing è stato effettuato prima di applicare il </w:t>
+      </w:r>
+      <w:r>
+        <w:rPr>
+          <w:sz w:val="28"/>
+          <w:szCs w:val="28"/>
+        </w:rPr>
+        <w:t>C</w:t>
+      </w:r>
+      <w:r>
+        <w:rPr>
+          <w:sz w:val="28"/>
+          <w:szCs w:val="28"/>
+        </w:rPr>
+        <w:t xml:space="preserve">lustering, </w:t>
+      </w:r>
+      <w:r>
+        <w:rPr>
+          <w:sz w:val="28"/>
+          <w:szCs w:val="28"/>
+        </w:rPr>
+        <w:t>K</w:t>
+      </w:r>
+      <w:r>
+        <w:rPr>
+          <w:sz w:val="28"/>
+          <w:szCs w:val="28"/>
+        </w:rPr>
+        <w:t xml:space="preserve">nowledge </w:t>
+      </w:r>
+      <w:r>
+        <w:rPr>
+          <w:sz w:val="28"/>
+          <w:szCs w:val="28"/>
+        </w:rPr>
+        <w:t>B</w:t>
+      </w:r>
+      <w:r>
+        <w:rPr>
+          <w:sz w:val="28"/>
+          <w:szCs w:val="28"/>
+        </w:rPr>
+        <w:t xml:space="preserve">ase e la </w:t>
+      </w:r>
+      <w:r>
+        <w:rPr>
+          <w:sz w:val="28"/>
+          <w:szCs w:val="28"/>
+        </w:rPr>
+        <w:t xml:space="preserve">Bayesian Network perché abbiamo bisogno di dati precisi </w:t>
+      </w:r>
+      <w:r>
+        <w:rPr>
+          <w:sz w:val="28"/>
+          <w:szCs w:val="28"/>
+        </w:rPr>
+        <w:t xml:space="preserve">e fornire dati affidabili. Grazie al preprocessing abbiamo </w:t>
+      </w:r>
+      <w:r>
+        <w:rPr>
+          <w:sz w:val="28"/>
+          <w:szCs w:val="28"/>
+        </w:rPr>
+        <w:t>rimosso eventuali valori mancanti o duplicati, normalizzare i valori</w:t>
+      </w:r>
+      <w:r>
+        <w:rPr>
+          <w:sz w:val="28"/>
+          <w:szCs w:val="28"/>
+        </w:rPr>
+        <w:t xml:space="preserve"> e discretizzare.</w:t>
+      </w:r>
+    </w:p>
+    <w:p>
+      <w:pPr>
+        <w:rPr>
+          <w:sz w:val="28"/>
+          <w:szCs w:val="28"/>
+        </w:rPr>
+      </w:pPr>
     </w:p>
     <w:p>
       <w:pPr>
@@ -3217,149 +3304,15 @@
           <w:szCs w:val="28"/>
         </w:rPr>
       </w:pPr>
-      <w:bookmarkStart w:id="40" w:name="_Toc127225055"/>
-      <w:r>
-        <w:rPr>
-          <w:sz w:val="28"/>
-          <w:szCs w:val="28"/>
-        </w:rPr>
-        <w:t>Sommario</w:t>
+      <w:bookmarkStart w:id="40" w:name="_Toc127225056"/>
+      <w:r>
+        <w:rPr>
+          <w:sz w:val="28"/>
+          <w:szCs w:val="28"/>
+        </w:rPr>
+        <w:t>Decisioni di Progetto</w:t>
       </w:r>
       <w:bookmarkEnd w:id="40"/>
-    </w:p>
-    <w:p>
-      <w:pPr>
-        <w:rPr>
-          <w:sz w:val="28"/>
-          <w:szCs w:val="28"/>
-        </w:rPr>
-      </w:pPr>
-      <w:r>
-        <w:rPr>
-          <w:sz w:val="28"/>
-          <w:szCs w:val="28"/>
-        </w:rPr>
-        <w:t xml:space="preserve">Il </w:t>
-      </w:r>
-      <w:r>
-        <w:rPr>
-          <w:b/>
-          <w:bCs/>
-          <w:sz w:val="28"/>
-          <w:szCs w:val="28"/>
-        </w:rPr>
-        <w:t>preprocessing</w:t>
-      </w:r>
-      <w:r>
-        <w:rPr>
-          <w:sz w:val="28"/>
-          <w:szCs w:val="28"/>
-        </w:rPr>
-        <w:t xml:space="preserve"> del dataset dei film è una fase fondamentale nell’elaborazione delle informazioni. Serve per pulire, trasformare e preparare i dati in modo che siano adatti all’analisi e all’utilizzo successivo.</w:t>
-      </w:r>
-      <w:r>
-        <w:rPr>
-          <w:sz w:val="28"/>
-          <w:szCs w:val="28"/>
-        </w:rPr>
-        <w:t xml:space="preserve"> Il preprocessing è stato effettuato prima di applicare il </w:t>
-      </w:r>
-      <w:r>
-        <w:rPr>
-          <w:sz w:val="28"/>
-          <w:szCs w:val="28"/>
-        </w:rPr>
-        <w:t>C</w:t>
-      </w:r>
-      <w:r>
-        <w:rPr>
-          <w:sz w:val="28"/>
-          <w:szCs w:val="28"/>
-        </w:rPr>
-        <w:t xml:space="preserve">lustering, </w:t>
-      </w:r>
-      <w:r>
-        <w:rPr>
-          <w:sz w:val="28"/>
-          <w:szCs w:val="28"/>
-        </w:rPr>
-        <w:t>K</w:t>
-      </w:r>
-      <w:r>
-        <w:rPr>
-          <w:sz w:val="28"/>
-          <w:szCs w:val="28"/>
-        </w:rPr>
-        <w:t xml:space="preserve">nowledge </w:t>
-      </w:r>
-      <w:r>
-        <w:rPr>
-          <w:sz w:val="28"/>
-          <w:szCs w:val="28"/>
-        </w:rPr>
-        <w:t>B</w:t>
-      </w:r>
-      <w:r>
-        <w:rPr>
-          <w:sz w:val="28"/>
-          <w:szCs w:val="28"/>
-        </w:rPr>
-        <w:t xml:space="preserve">ase e la </w:t>
-      </w:r>
-      <w:r>
-        <w:rPr>
-          <w:sz w:val="28"/>
-          <w:szCs w:val="28"/>
-        </w:rPr>
-        <w:t xml:space="preserve">Bayesian Network perché abbiamo bisogno di dati precisi </w:t>
-      </w:r>
-      <w:r>
-        <w:rPr>
-          <w:sz w:val="28"/>
-          <w:szCs w:val="28"/>
-        </w:rPr>
-        <w:t xml:space="preserve">e fornire dati affidabili. Grazie al preprocessing abbiamo </w:t>
-      </w:r>
-      <w:r>
-        <w:rPr>
-          <w:sz w:val="28"/>
-          <w:szCs w:val="28"/>
-        </w:rPr>
-        <w:t>rimosso eventuali valori mancanti o duplicati, normalizzare i valori</w:t>
-      </w:r>
-      <w:r>
-        <w:rPr>
-          <w:sz w:val="28"/>
-          <w:szCs w:val="28"/>
-        </w:rPr>
-        <w:t xml:space="preserve"> e discretizzare.</w:t>
-      </w:r>
-    </w:p>
-    <w:p>
-      <w:pPr>
-        <w:rPr>
-          <w:sz w:val="28"/>
-          <w:szCs w:val="28"/>
-        </w:rPr>
-      </w:pPr>
-    </w:p>
-    <w:p>
-      <w:pPr>
-        <w:pStyle w:val="Titolo2"/>
-        <w:rPr>
-          <w:sz w:val="28"/>
-          <w:szCs w:val="28"/>
-        </w:rPr>
-      </w:pPr>
-      <w:bookmarkStart w:id="41" w:name="_Toc127225056"/>
-      <w:r>
-        <w:rPr>
-          <w:sz w:val="28"/>
-          <w:szCs w:val="28"/>
-        </w:rPr>
-        <w:t>Decisioni di Progetto</w:t>
-      </w:r>
-      <w:bookmarkEnd w:id="41"/>
     </w:p>
     <w:p>
       <w:pPr>
@@ -3542,7 +3495,6 @@
           <w:sz w:val="28"/>
           <w:szCs w:val="28"/>
         </w:rPr>
-        <w:lastRenderedPageBreak/>
         <w:t xml:space="preserve">Per quanto riguarda il </w:t>
       </w:r>
       <w:r>
@@ -3802,7 +3754,15 @@
           <w:sz w:val="28"/>
           <w:szCs w:val="28"/>
         </w:rPr>
-        <w:t xml:space="preserve">, ottenuto semplicemente aggiungendo all’interno del dataset </w:t>
+        <w:t xml:space="preserve">, ottenuto semplicemente aggiungendo </w:t>
+      </w:r>
+      <w:r>
+        <w:rPr>
+          <w:sz w:val="28"/>
+          <w:szCs w:val="28"/>
+        </w:rPr>
+        <w:lastRenderedPageBreak/>
+        <w:t xml:space="preserve">all’interno del dataset </w:t>
       </w:r>
       <w:r>
         <w:rPr>
@@ -3988,7 +3948,7 @@
           <w:szCs w:val="28"/>
         </w:rPr>
       </w:pPr>
-      <w:bookmarkStart w:id="42" w:name="_Toc127225057"/>
+      <w:bookmarkStart w:id="41" w:name="_Toc127225057"/>
       <w:r>
         <w:rPr>
           <w:sz w:val="28"/>
@@ -3996,7 +3956,7 @@
         </w:rPr>
         <w:t>Valutazione</w:t>
       </w:r>
-      <w:bookmarkEnd w:id="42"/>
+      <w:bookmarkEnd w:id="41"/>
     </w:p>
     <w:p>
       <w:pPr>
@@ -4073,38 +4033,40 @@
     </w:p>
     <w:p>
       <w:pPr>
-        <w:rPr>
-          <w:sz w:val="28"/>
-          <w:szCs w:val="28"/>
-        </w:rPr>
-      </w:pPr>
-      <w:r>
-        <w:rPr>
-          <w:sz w:val="28"/>
-          <w:szCs w:val="28"/>
-        </w:rPr>
-        <w:br w:type="page"/>
-      </w:r>
-    </w:p>
-    <w:p>
-      <w:pPr>
         <w:pStyle w:val="Titolo1"/>
         <w:rPr>
           <w:sz w:val="28"/>
           <w:szCs w:val="28"/>
         </w:rPr>
       </w:pPr>
-      <w:bookmarkStart w:id="43" w:name="_Ref127151106"/>
-      <w:bookmarkStart w:id="44" w:name="_Toc127225058"/>
-      <w:r>
-        <w:rPr>
-          <w:sz w:val="28"/>
-          <w:szCs w:val="28"/>
-        </w:rPr>
-        <w:lastRenderedPageBreak/>
+      <w:bookmarkStart w:id="42" w:name="_Ref127151106"/>
+      <w:bookmarkStart w:id="43" w:name="_Toc127225058"/>
+      <w:r>
+        <w:rPr>
+          <w:sz w:val="28"/>
+          <w:szCs w:val="28"/>
+        </w:rPr>
         <w:t>CLUSTERING</w:t>
       </w:r>
+      <w:bookmarkEnd w:id="42"/>
       <w:bookmarkEnd w:id="43"/>
+    </w:p>
+    <w:p>
+      <w:pPr>
+        <w:pStyle w:val="Titolo2"/>
+        <w:rPr>
+          <w:sz w:val="28"/>
+          <w:szCs w:val="28"/>
+        </w:rPr>
+      </w:pPr>
+      <w:bookmarkStart w:id="44" w:name="_Toc127225059"/>
+      <w:r>
+        <w:rPr>
+          <w:sz w:val="28"/>
+          <w:szCs w:val="28"/>
+        </w:rPr>
+        <w:t>Sommario</w:t>
+      </w:r>
       <w:bookmarkEnd w:id="44"/>
     </w:p>
     <w:p>
@@ -4114,6 +4076,41 @@
           <w:szCs w:val="28"/>
         </w:rPr>
       </w:pPr>
+      <w:r>
+        <w:rPr>
+          <w:sz w:val="28"/>
+          <w:szCs w:val="28"/>
+        </w:rPr>
+        <w:t>Un paragrafo che chiarisca la rappresentazione della conoscenza scelta per KB (modelli di ragionamento</w:t>
+      </w:r>
+      <w:r>
+        <w:rPr>
+          <w:sz w:val="28"/>
+          <w:szCs w:val="28"/>
+        </w:rPr>
+        <w:t xml:space="preserve"> </w:t>
+      </w:r>
+      <w:r>
+        <w:rPr>
+          <w:sz w:val="28"/>
+          <w:szCs w:val="28"/>
+        </w:rPr>
+        <w:t>/</w:t>
+      </w:r>
+      <w:r>
+        <w:rPr>
+          <w:sz w:val="28"/>
+          <w:szCs w:val="28"/>
+        </w:rPr>
+        <w:t xml:space="preserve"> </w:t>
+      </w:r>
+      <w:r>
+        <w:rPr>
+          <w:sz w:val="28"/>
+          <w:szCs w:val="28"/>
+        </w:rPr>
+        <w:t>apprendimento), dati, BK, ...</w:t>
+      </w:r>
     </w:p>
     <w:p>
       <w:pPr>
@@ -4123,93 +4120,32 @@
           <w:szCs w:val="28"/>
         </w:rPr>
       </w:pPr>
-      <w:bookmarkStart w:id="45" w:name="_Toc127225059"/>
-      <w:r>
-        <w:rPr>
-          <w:sz w:val="28"/>
-          <w:szCs w:val="28"/>
-        </w:rPr>
-        <w:t>Sommario</w:t>
+    </w:p>
+    <w:p>
+      <w:pPr>
+        <w:rPr>
+          <w:sz w:val="28"/>
+          <w:szCs w:val="28"/>
+        </w:rPr>
+      </w:pPr>
+    </w:p>
+    <w:p>
+      <w:pPr>
+        <w:pStyle w:val="Titolo2"/>
+        <w:rPr>
+          <w:sz w:val="28"/>
+          <w:szCs w:val="28"/>
+        </w:rPr>
+      </w:pPr>
+      <w:bookmarkStart w:id="45" w:name="_Toc127225060"/>
+      <w:r>
+        <w:rPr>
+          <w:sz w:val="28"/>
+          <w:szCs w:val="28"/>
+        </w:rPr>
+        <w:t>Decisioni di Progetto</w:t>
       </w:r>
       <w:bookmarkEnd w:id="45"/>
-    </w:p>
-    <w:p>
-      <w:pPr>
-        <w:rPr>
-          <w:sz w:val="28"/>
-          <w:szCs w:val="28"/>
-        </w:rPr>
-      </w:pPr>
-      <w:r>
-        <w:rPr>
-          <w:sz w:val="28"/>
-          <w:szCs w:val="28"/>
-        </w:rPr>
-        <w:t>Un paragrafo che chiarisca la rappresentazione della conoscenza scelta per KB (modelli di ragionamento</w:t>
-      </w:r>
-      <w:r>
-        <w:rPr>
-          <w:sz w:val="28"/>
-          <w:szCs w:val="28"/>
-        </w:rPr>
-        <w:t xml:space="preserve"> </w:t>
-      </w:r>
-      <w:r>
-        <w:rPr>
-          <w:sz w:val="28"/>
-          <w:szCs w:val="28"/>
-        </w:rPr>
-        <w:t>/</w:t>
-      </w:r>
-      <w:r>
-        <w:rPr>
-          <w:sz w:val="28"/>
-          <w:szCs w:val="28"/>
-        </w:rPr>
-        <w:t xml:space="preserve"> </w:t>
-      </w:r>
-      <w:r>
-        <w:rPr>
-          <w:sz w:val="28"/>
-          <w:szCs w:val="28"/>
-        </w:rPr>
-        <w:t>apprendimento), dati, BK, ...</w:t>
-      </w:r>
-    </w:p>
-    <w:p>
-      <w:pPr>
-        <w:pStyle w:val="Titolo2"/>
-        <w:rPr>
-          <w:sz w:val="28"/>
-          <w:szCs w:val="28"/>
-        </w:rPr>
-      </w:pPr>
-    </w:p>
-    <w:p>
-      <w:pPr>
-        <w:rPr>
-          <w:sz w:val="28"/>
-          <w:szCs w:val="28"/>
-        </w:rPr>
-      </w:pPr>
-    </w:p>
-    <w:p>
-      <w:pPr>
-        <w:pStyle w:val="Titolo2"/>
-        <w:rPr>
-          <w:sz w:val="28"/>
-          <w:szCs w:val="28"/>
-        </w:rPr>
-      </w:pPr>
-      <w:bookmarkStart w:id="46" w:name="_Toc127225060"/>
-      <w:r>
-        <w:rPr>
-          <w:sz w:val="28"/>
-          <w:szCs w:val="28"/>
-        </w:rPr>
-        <w:t>Decisioni di Progetto</w:t>
-      </w:r>
-      <w:bookmarkEnd w:id="46"/>
     </w:p>
     <w:p>
       <w:pPr>
@@ -4236,21 +4172,13 @@
     </w:p>
     <w:p>
       <w:pPr>
-        <w:rPr>
-          <w:sz w:val="28"/>
-          <w:szCs w:val="28"/>
-        </w:rPr>
-      </w:pPr>
-    </w:p>
-    <w:p>
-      <w:pPr>
         <w:pStyle w:val="Titolo2"/>
         <w:rPr>
           <w:sz w:val="28"/>
           <w:szCs w:val="28"/>
         </w:rPr>
       </w:pPr>
-      <w:bookmarkStart w:id="47" w:name="_Toc127225061"/>
+      <w:bookmarkStart w:id="46" w:name="_Toc127225061"/>
       <w:r>
         <w:rPr>
           <w:sz w:val="28"/>
@@ -4258,7 +4186,7 @@
         </w:rPr>
         <w:t>Valutazione</w:t>
       </w:r>
-      <w:bookmarkEnd w:id="47"/>
+      <w:bookmarkEnd w:id="46"/>
     </w:p>
     <w:p>
       <w:pPr>
@@ -4298,22 +4226,6 @@
           <w:szCs w:val="28"/>
         </w:rPr>
       </w:pPr>
-    </w:p>
-    <w:p>
-      <w:pPr>
-        <w:rPr>
-          <w:sz w:val="28"/>
-          <w:szCs w:val="28"/>
-        </w:rPr>
-      </w:pPr>
-    </w:p>
-    <w:p>
-      <w:pPr>
-        <w:rPr>
-          <w:sz w:val="28"/>
-          <w:szCs w:val="28"/>
-        </w:rPr>
-      </w:pPr>
       <w:r>
         <w:rPr>
           <w:sz w:val="28"/>
@@ -4330,8 +4242,8 @@
           <w:szCs w:val="28"/>
         </w:rPr>
       </w:pPr>
-      <w:bookmarkStart w:id="48" w:name="_Ref127151508"/>
-      <w:bookmarkStart w:id="49" w:name="_Toc127225062"/>
+      <w:bookmarkStart w:id="47" w:name="_Ref127151508"/>
+      <w:bookmarkStart w:id="48" w:name="_Toc127225062"/>
       <w:r>
         <w:rPr>
           <w:sz w:val="28"/>
@@ -4340,7 +4252,33 @@
         <w:lastRenderedPageBreak/>
         <w:t>KNOWLEDGE BASE</w:t>
       </w:r>
+      <w:bookmarkEnd w:id="47"/>
       <w:bookmarkEnd w:id="48"/>
+    </w:p>
+    <w:p>
+      <w:pPr>
+        <w:rPr>
+          <w:sz w:val="28"/>
+          <w:szCs w:val="28"/>
+        </w:rPr>
+      </w:pPr>
+    </w:p>
+    <w:p>
+      <w:pPr>
+        <w:pStyle w:val="Titolo2"/>
+        <w:rPr>
+          <w:sz w:val="28"/>
+          <w:szCs w:val="28"/>
+        </w:rPr>
+      </w:pPr>
+      <w:bookmarkStart w:id="49" w:name="_Toc127225063"/>
+      <w:r>
+        <w:rPr>
+          <w:sz w:val="28"/>
+          <w:szCs w:val="28"/>
+        </w:rPr>
+        <w:t>Sommario</w:t>
+      </w:r>
       <w:bookmarkEnd w:id="49"/>
     </w:p>
     <w:p>
@@ -4350,6 +4288,41 @@
           <w:szCs w:val="28"/>
         </w:rPr>
       </w:pPr>
+      <w:r>
+        <w:rPr>
+          <w:sz w:val="28"/>
+          <w:szCs w:val="28"/>
+        </w:rPr>
+        <w:t>Un paragrafo che chiarisca la rappresentazione della conoscenza scelta per KB (modelli di ragionamento</w:t>
+      </w:r>
+      <w:r>
+        <w:rPr>
+          <w:sz w:val="28"/>
+          <w:szCs w:val="28"/>
+        </w:rPr>
+        <w:t xml:space="preserve"> </w:t>
+      </w:r>
+      <w:r>
+        <w:rPr>
+          <w:sz w:val="28"/>
+          <w:szCs w:val="28"/>
+        </w:rPr>
+        <w:t>/</w:t>
+      </w:r>
+      <w:r>
+        <w:rPr>
+          <w:sz w:val="28"/>
+          <w:szCs w:val="28"/>
+        </w:rPr>
+        <w:t xml:space="preserve"> </w:t>
+      </w:r>
+      <w:r>
+        <w:rPr>
+          <w:sz w:val="28"/>
+          <w:szCs w:val="28"/>
+        </w:rPr>
+        <w:t>apprendimento), dati, BK, ...</w:t>
+      </w:r>
     </w:p>
     <w:p>
       <w:pPr>
@@ -4359,93 +4332,32 @@
           <w:szCs w:val="28"/>
         </w:rPr>
       </w:pPr>
-      <w:bookmarkStart w:id="50" w:name="_Toc127225063"/>
-      <w:r>
-        <w:rPr>
-          <w:sz w:val="28"/>
-          <w:szCs w:val="28"/>
-        </w:rPr>
-        <w:t>Sommario</w:t>
+    </w:p>
+    <w:p>
+      <w:pPr>
+        <w:rPr>
+          <w:sz w:val="28"/>
+          <w:szCs w:val="28"/>
+        </w:rPr>
+      </w:pPr>
+    </w:p>
+    <w:p>
+      <w:pPr>
+        <w:pStyle w:val="Titolo2"/>
+        <w:rPr>
+          <w:sz w:val="28"/>
+          <w:szCs w:val="28"/>
+        </w:rPr>
+      </w:pPr>
+      <w:bookmarkStart w:id="50" w:name="_Toc127225064"/>
+      <w:r>
+        <w:rPr>
+          <w:sz w:val="28"/>
+          <w:szCs w:val="28"/>
+        </w:rPr>
+        <w:t>Decisioni di Progetto</w:t>
       </w:r>
       <w:bookmarkEnd w:id="50"/>
-    </w:p>
-    <w:p>
-      <w:pPr>
-        <w:rPr>
-          <w:sz w:val="28"/>
-          <w:szCs w:val="28"/>
-        </w:rPr>
-      </w:pPr>
-      <w:r>
-        <w:rPr>
-          <w:sz w:val="28"/>
-          <w:szCs w:val="28"/>
-        </w:rPr>
-        <w:t>Un paragrafo che chiarisca la rappresentazione della conoscenza scelta per KB (modelli di ragionamento</w:t>
-      </w:r>
-      <w:r>
-        <w:rPr>
-          <w:sz w:val="28"/>
-          <w:szCs w:val="28"/>
-        </w:rPr>
-        <w:t xml:space="preserve"> </w:t>
-      </w:r>
-      <w:r>
-        <w:rPr>
-          <w:sz w:val="28"/>
-          <w:szCs w:val="28"/>
-        </w:rPr>
-        <w:t>/</w:t>
-      </w:r>
-      <w:r>
-        <w:rPr>
-          <w:sz w:val="28"/>
-          <w:szCs w:val="28"/>
-        </w:rPr>
-        <w:t xml:space="preserve"> </w:t>
-      </w:r>
-      <w:r>
-        <w:rPr>
-          <w:sz w:val="28"/>
-          <w:szCs w:val="28"/>
-        </w:rPr>
-        <w:t>apprendimento), dati, BK, ...</w:t>
-      </w:r>
-    </w:p>
-    <w:p>
-      <w:pPr>
-        <w:pStyle w:val="Titolo2"/>
-        <w:rPr>
-          <w:sz w:val="28"/>
-          <w:szCs w:val="28"/>
-        </w:rPr>
-      </w:pPr>
-    </w:p>
-    <w:p>
-      <w:pPr>
-        <w:rPr>
-          <w:sz w:val="28"/>
-          <w:szCs w:val="28"/>
-        </w:rPr>
-      </w:pPr>
-    </w:p>
-    <w:p>
-      <w:pPr>
-        <w:pStyle w:val="Titolo2"/>
-        <w:rPr>
-          <w:sz w:val="28"/>
-          <w:szCs w:val="28"/>
-        </w:rPr>
-      </w:pPr>
-      <w:bookmarkStart w:id="51" w:name="_Toc127225064"/>
-      <w:r>
-        <w:rPr>
-          <w:sz w:val="28"/>
-          <w:szCs w:val="28"/>
-        </w:rPr>
-        <w:t>Decisioni di Progetto</w:t>
-      </w:r>
-      <w:bookmarkEnd w:id="51"/>
     </w:p>
     <w:p>
       <w:pPr>
@@ -4486,7 +4398,7 @@
           <w:szCs w:val="28"/>
         </w:rPr>
       </w:pPr>
-      <w:bookmarkStart w:id="52" w:name="_Toc127225065"/>
+      <w:bookmarkStart w:id="51" w:name="_Toc127225065"/>
       <w:r>
         <w:rPr>
           <w:sz w:val="28"/>
@@ -4494,7 +4406,7 @@
         </w:rPr>
         <w:t>Valutazione</w:t>
       </w:r>
-      <w:bookmarkEnd w:id="52"/>
+      <w:bookmarkEnd w:id="51"/>
     </w:p>
     <w:p>
       <w:pPr>
@@ -4535,8 +4447,8 @@
           <w:szCs w:val="28"/>
         </w:rPr>
       </w:pPr>
-      <w:bookmarkStart w:id="53" w:name="_Ref127151576"/>
-      <w:bookmarkStart w:id="54" w:name="_Toc127225066"/>
+      <w:bookmarkStart w:id="52" w:name="_Ref127151576"/>
+      <w:bookmarkStart w:id="53" w:name="_Toc127225066"/>
       <w:r>
         <w:rPr>
           <w:sz w:val="28"/>
@@ -4544,7 +4456,33 @@
         </w:rPr>
         <w:t>BAYESIAN NETWORK</w:t>
       </w:r>
+      <w:bookmarkEnd w:id="52"/>
       <w:bookmarkEnd w:id="53"/>
+    </w:p>
+    <w:p>
+      <w:pPr>
+        <w:rPr>
+          <w:sz w:val="28"/>
+          <w:szCs w:val="28"/>
+        </w:rPr>
+      </w:pPr>
+    </w:p>
+    <w:p>
+      <w:pPr>
+        <w:pStyle w:val="Titolo2"/>
+        <w:rPr>
+          <w:sz w:val="28"/>
+          <w:szCs w:val="28"/>
+        </w:rPr>
+      </w:pPr>
+      <w:bookmarkStart w:id="54" w:name="_Toc127225067"/>
+      <w:r>
+        <w:rPr>
+          <w:sz w:val="28"/>
+          <w:szCs w:val="28"/>
+        </w:rPr>
+        <w:t>Sommario</w:t>
+      </w:r>
       <w:bookmarkEnd w:id="54"/>
     </w:p>
     <w:p>
@@ -4554,6 +4492,28 @@
           <w:szCs w:val="28"/>
         </w:rPr>
       </w:pPr>
+      <w:r>
+        <w:rPr>
+          <w:sz w:val="28"/>
+          <w:szCs w:val="28"/>
+        </w:rPr>
+        <w:t>Una Bayesian Network è un modello che rappresenta in forma grafica una distribuzione di probabilità congiunta su più variabili, alcune delle quali sono dipendenti l’una dalle altre. Tale modello è rappresentato da un grafo orientato aciclico il quale indica il modo in cui le feature sono tra loro dipendenti</w:t>
+      </w:r>
+      <w:r>
+        <w:rPr>
+          <w:sz w:val="28"/>
+          <w:szCs w:val="28"/>
+        </w:rPr>
+        <w:t>.</w:t>
+      </w:r>
+    </w:p>
+    <w:p>
+      <w:pPr>
+        <w:rPr>
+          <w:sz w:val="28"/>
+          <w:szCs w:val="28"/>
+        </w:rPr>
+      </w:pPr>
     </w:p>
     <w:p>
       <w:pPr>
@@ -4563,63 +4523,15 @@
           <w:szCs w:val="28"/>
         </w:rPr>
       </w:pPr>
-      <w:bookmarkStart w:id="55" w:name="_Toc127225067"/>
-      <w:r>
-        <w:rPr>
-          <w:sz w:val="28"/>
-          <w:szCs w:val="28"/>
-        </w:rPr>
-        <w:t>Sommario</w:t>
+      <w:bookmarkStart w:id="55" w:name="_Toc127225068"/>
+      <w:r>
+        <w:rPr>
+          <w:sz w:val="28"/>
+          <w:szCs w:val="28"/>
+        </w:rPr>
+        <w:t>Decisioni di Progetto</w:t>
       </w:r>
       <w:bookmarkEnd w:id="55"/>
-    </w:p>
-    <w:p>
-      <w:pPr>
-        <w:rPr>
-          <w:sz w:val="28"/>
-          <w:szCs w:val="28"/>
-        </w:rPr>
-      </w:pPr>
-      <w:r>
-        <w:rPr>
-          <w:sz w:val="28"/>
-          <w:szCs w:val="28"/>
-        </w:rPr>
-        <w:t>Una Bayesian Network è un modello che rappresenta in forma grafica una distribuzione di probabilità congiunta su più variabili, alcune delle quali sono dipendenti l’una dalle altre. Tale modello è rappresentato da un grafo orientato aciclico il quale indica il modo in cui le feature sono tra loro dipendenti</w:t>
-      </w:r>
-      <w:r>
-        <w:rPr>
-          <w:sz w:val="28"/>
-          <w:szCs w:val="28"/>
-        </w:rPr>
-        <w:t>.</w:t>
-      </w:r>
-    </w:p>
-    <w:p>
-      <w:pPr>
-        <w:rPr>
-          <w:sz w:val="28"/>
-          <w:szCs w:val="28"/>
-        </w:rPr>
-      </w:pPr>
-    </w:p>
-    <w:p>
-      <w:pPr>
-        <w:pStyle w:val="Titolo2"/>
-        <w:rPr>
-          <w:sz w:val="28"/>
-          <w:szCs w:val="28"/>
-        </w:rPr>
-      </w:pPr>
-      <w:bookmarkStart w:id="56" w:name="_Toc127225068"/>
-      <w:r>
-        <w:rPr>
-          <w:sz w:val="28"/>
-          <w:szCs w:val="28"/>
-        </w:rPr>
-        <w:t>Decisioni di Progetto</w:t>
-      </w:r>
-      <w:bookmarkEnd w:id="56"/>
     </w:p>
     <w:p>
       <w:pPr>
@@ -4695,39 +4607,7 @@
           <w:sz w:val="28"/>
           <w:szCs w:val="28"/>
         </w:rPr>
-        <w:t xml:space="preserve">l'algoritmo </w:t>
-      </w:r>
-      <w:proofErr w:type="spellStart"/>
-      <w:r>
-        <w:rPr>
-          <w:sz w:val="28"/>
-          <w:szCs w:val="28"/>
-        </w:rPr>
-        <w:t>MaximumLikelihoodEstimator</w:t>
-      </w:r>
-      <w:proofErr w:type="spellEnd"/>
-      <w:r>
-        <w:rPr>
-          <w:sz w:val="28"/>
-          <w:szCs w:val="28"/>
-        </w:rPr>
-        <w:t xml:space="preserve"> viene utilizzato per addestrare la rete </w:t>
-      </w:r>
-      <w:proofErr w:type="spellStart"/>
-      <w:r>
-        <w:rPr>
-          <w:sz w:val="28"/>
-          <w:szCs w:val="28"/>
-        </w:rPr>
-        <w:t>bayesiana</w:t>
-      </w:r>
-      <w:proofErr w:type="spellEnd"/>
-      <w:r>
-        <w:rPr>
-          <w:sz w:val="28"/>
-          <w:szCs w:val="28"/>
-        </w:rPr>
-        <w:t>. Questo algoritmo utilizza l'equazione del massimo verosimiglianza per calcolare le probabilità condizionali dei nodi nella rete.</w:t>
+        <w:t>l'algoritmo MaximumLikelihoodEstimator viene utilizzato per addestrare la rete bayesiana. Questo algoritmo utilizza l'equazione del massimo verosimiglianza per calcolare le probabilità condizionali dei nodi nella rete.</w:t>
       </w:r>
     </w:p>
     <w:p>
@@ -4738,7 +4618,7 @@
           <w:szCs w:val="28"/>
         </w:rPr>
       </w:pPr>
-      <w:bookmarkStart w:id="57" w:name="_Toc127225069"/>
+      <w:bookmarkStart w:id="56" w:name="_Toc127225069"/>
       <w:r>
         <w:rPr>
           <w:sz w:val="28"/>
@@ -4746,7 +4626,7 @@
         </w:rPr>
         <w:t>Valutazione</w:t>
       </w:r>
-      <w:bookmarkEnd w:id="57"/>
+      <w:bookmarkEnd w:id="56"/>
     </w:p>
     <w:p>
       <w:pPr>
@@ -4818,13 +4698,6 @@
           <w:szCs w:val="28"/>
         </w:rPr>
       </w:pPr>
-      <w:r>
-        <w:rPr>
-          <w:sz w:val="28"/>
-          <w:szCs w:val="28"/>
-        </w:rPr>
-        <w:br w:type="page"/>
-      </w:r>
     </w:p>
     <w:p>
       <w:pPr>
@@ -4834,123 +4707,138 @@
           <w:szCs w:val="28"/>
         </w:rPr>
       </w:pPr>
-      <w:bookmarkStart w:id="58" w:name="_Toc127225070"/>
-      <w:r>
-        <w:rPr>
-          <w:sz w:val="28"/>
-          <w:szCs w:val="28"/>
-        </w:rPr>
-        <w:lastRenderedPageBreak/>
+      <w:bookmarkStart w:id="57" w:name="_Toc127225070"/>
+      <w:r>
+        <w:rPr>
+          <w:sz w:val="28"/>
+          <w:szCs w:val="28"/>
+        </w:rPr>
         <w:t>Conclusioni</w:t>
       </w:r>
+      <w:bookmarkEnd w:id="57"/>
+    </w:p>
+    <w:p>
+      <w:pPr>
+        <w:rPr>
+          <w:sz w:val="28"/>
+          <w:szCs w:val="28"/>
+        </w:rPr>
+      </w:pPr>
+      <w:r>
+        <w:rPr>
+          <w:sz w:val="28"/>
+          <w:szCs w:val="28"/>
+        </w:rPr>
+        <w:t xml:space="preserve">Un paragrafo che </w:t>
+      </w:r>
+      <w:r>
+        <w:rPr>
+          <w:sz w:val="28"/>
+          <w:szCs w:val="28"/>
+        </w:rPr>
+        <w:t xml:space="preserve">riassuma le valutazioni e </w:t>
+      </w:r>
+      <w:r>
+        <w:rPr>
+          <w:sz w:val="28"/>
+          <w:szCs w:val="28"/>
+        </w:rPr>
+        <w:t xml:space="preserve">delinei possibili </w:t>
+      </w:r>
+      <w:proofErr w:type="gramStart"/>
+      <w:r>
+        <w:rPr>
+          <w:sz w:val="28"/>
+          <w:szCs w:val="28"/>
+        </w:rPr>
+        <w:t>sviluppi</w:t>
+      </w:r>
+      <w:r>
+        <w:rPr>
+          <w:sz w:val="28"/>
+          <w:szCs w:val="28"/>
+        </w:rPr>
+        <w:t>,</w:t>
+      </w:r>
+      <w:r>
+        <w:rPr>
+          <w:sz w:val="28"/>
+          <w:szCs w:val="28"/>
+        </w:rPr>
+        <w:t xml:space="preserve"> </w:t>
+      </w:r>
+      <w:r>
+        <w:rPr>
+          <w:sz w:val="28"/>
+          <w:szCs w:val="28"/>
+        </w:rPr>
+        <w:t xml:space="preserve"> ad</w:t>
+      </w:r>
+      <w:proofErr w:type="gramEnd"/>
+      <w:r>
+        <w:rPr>
+          <w:sz w:val="28"/>
+          <w:szCs w:val="28"/>
+        </w:rPr>
+        <w:t>. es. problematiche non affrontate per questioni di tempo</w:t>
+      </w:r>
+      <w:r>
+        <w:rPr>
+          <w:sz w:val="28"/>
+          <w:szCs w:val="28"/>
+        </w:rPr>
+        <w:t xml:space="preserve"> (per eventuali estensioni da parte di altri gruppi).</w:t>
+      </w:r>
+    </w:p>
+    <w:p>
+      <w:pPr>
+        <w:rPr>
+          <w:sz w:val="28"/>
+          <w:szCs w:val="28"/>
+        </w:rPr>
+      </w:pPr>
+    </w:p>
+    <w:p>
+      <w:pPr>
+        <w:rPr>
+          <w:sz w:val="28"/>
+          <w:szCs w:val="28"/>
+        </w:rPr>
+      </w:pPr>
+    </w:p>
+    <w:p>
+      <w:pPr>
+        <w:rPr>
+          <w:sz w:val="28"/>
+          <w:szCs w:val="28"/>
+        </w:rPr>
+      </w:pPr>
+    </w:p>
+    <w:p>
+      <w:pPr>
+        <w:rPr>
+          <w:sz w:val="28"/>
+          <w:szCs w:val="28"/>
+        </w:rPr>
+      </w:pPr>
+    </w:p>
+    <w:p>
+      <w:pPr>
+        <w:pStyle w:val="Titolo1"/>
+        <w:rPr>
+          <w:sz w:val="28"/>
+          <w:szCs w:val="28"/>
+        </w:rPr>
+      </w:pPr>
+      <w:bookmarkStart w:id="58" w:name="_Toc127225071"/>
+      <w:r>
+        <w:rPr>
+          <w:sz w:val="28"/>
+          <w:szCs w:val="28"/>
+        </w:rPr>
+        <w:t>Riferimenti Bibliografici</w:t>
+      </w:r>
       <w:bookmarkEnd w:id="58"/>
-    </w:p>
-    <w:p>
-      <w:pPr>
-        <w:rPr>
-          <w:sz w:val="28"/>
-          <w:szCs w:val="28"/>
-        </w:rPr>
-      </w:pPr>
-      <w:r>
-        <w:rPr>
-          <w:sz w:val="28"/>
-          <w:szCs w:val="28"/>
-        </w:rPr>
-        <w:t xml:space="preserve">Un paragrafo che </w:t>
-      </w:r>
-      <w:r>
-        <w:rPr>
-          <w:sz w:val="28"/>
-          <w:szCs w:val="28"/>
-        </w:rPr>
-        <w:t xml:space="preserve">riassuma le valutazioni e </w:t>
-      </w:r>
-      <w:r>
-        <w:rPr>
-          <w:sz w:val="28"/>
-          <w:szCs w:val="28"/>
-        </w:rPr>
-        <w:t>delinei possibili sviluppi</w:t>
-      </w:r>
-      <w:r>
-        <w:rPr>
-          <w:sz w:val="28"/>
-          <w:szCs w:val="28"/>
-        </w:rPr>
-        <w:t>,</w:t>
-      </w:r>
-      <w:r>
-        <w:rPr>
-          <w:sz w:val="28"/>
-          <w:szCs w:val="28"/>
-        </w:rPr>
-        <w:t xml:space="preserve"> </w:t>
-      </w:r>
-      <w:r>
-        <w:rPr>
-          <w:sz w:val="28"/>
-          <w:szCs w:val="28"/>
-        </w:rPr>
-        <w:t xml:space="preserve"> ad. es. problematiche non affrontate per questioni di tempo</w:t>
-      </w:r>
-      <w:r>
-        <w:rPr>
-          <w:sz w:val="28"/>
-          <w:szCs w:val="28"/>
-        </w:rPr>
-        <w:t xml:space="preserve"> (per eventuali estensioni da parte di altri gruppi).</w:t>
-      </w:r>
-    </w:p>
-    <w:p>
-      <w:pPr>
-        <w:rPr>
-          <w:sz w:val="28"/>
-          <w:szCs w:val="28"/>
-        </w:rPr>
-      </w:pPr>
-    </w:p>
-    <w:p>
-      <w:pPr>
-        <w:rPr>
-          <w:sz w:val="28"/>
-          <w:szCs w:val="28"/>
-        </w:rPr>
-      </w:pPr>
-    </w:p>
-    <w:p>
-      <w:pPr>
-        <w:rPr>
-          <w:sz w:val="28"/>
-          <w:szCs w:val="28"/>
-        </w:rPr>
-      </w:pPr>
-    </w:p>
-    <w:p>
-      <w:pPr>
-        <w:rPr>
-          <w:sz w:val="28"/>
-          <w:szCs w:val="28"/>
-        </w:rPr>
-      </w:pPr>
-    </w:p>
-    <w:p>
-      <w:pPr>
-        <w:pStyle w:val="Titolo1"/>
-        <w:rPr>
-          <w:sz w:val="28"/>
-          <w:szCs w:val="28"/>
-        </w:rPr>
-      </w:pPr>
-      <w:bookmarkStart w:id="59" w:name="_Toc127225071"/>
-      <w:r>
-        <w:rPr>
-          <w:sz w:val="28"/>
-          <w:szCs w:val="28"/>
-        </w:rPr>
-        <w:t>Riferimenti Bibliografici</w:t>
-      </w:r>
-      <w:bookmarkEnd w:id="59"/>
     </w:p>
     <w:p>
       <w:pPr>
@@ -6228,21 +6116,10 @@
 </file>
 
 <file path=customXml/item1.xml><?xml version="1.0" encoding="utf-8"?>
-<p:properties xmlns:p="http://schemas.microsoft.com/office/2006/metadata/properties" xmlns:xsi="http://www.w3.org/2001/XMLSchema-instance" xmlns:pc="http://schemas.microsoft.com/office/infopath/2007/PartnerControls">
-  <documentManagement/>
-</p:properties>
+<b:Sources xmlns:b="http://schemas.openxmlformats.org/officeDocument/2006/bibliography" xmlns="http://schemas.openxmlformats.org/officeDocument/2006/bibliography" SelectedStyle="\APASixthEditionOfficeOnline.xsl" StyleName="APA" Version="6"/>
 </file>
 
 <file path=customXml/item2.xml><?xml version="1.0" encoding="utf-8"?>
-<?mso-contentType ?>
-<FormTemplates xmlns="http://schemas.microsoft.com/sharepoint/v3/contenttype/forms">
-  <Display>DocumentLibraryForm</Display>
-  <Edit>DocumentLibraryForm</Edit>
-  <New>DocumentLibraryForm</New>
-</FormTemplates>
-</file>
-
-<file path=customXml/item3.xml><?xml version="1.0" encoding="utf-8"?>
 <ct:contentTypeSchema xmlns:ct="http://schemas.microsoft.com/office/2006/metadata/contentType" xmlns:ma="http://schemas.microsoft.com/office/2006/metadata/properties/metaAttributes" ct:_="" ma:_="" ma:contentTypeName="Documento" ma:contentTypeID="0x010100014D9396216C7045B9B2B266DAE942B0" ma:contentTypeVersion="4" ma:contentTypeDescription="Creare un nuovo documento." ma:contentTypeScope="" ma:versionID="3ab5adda64e0062e75acd9b3d7608b92">
   <xsd:schema xmlns:xsd="http://www.w3.org/2001/XMLSchema" xmlns:xs="http://www.w3.org/2001/XMLSchema" xmlns:p="http://schemas.microsoft.com/office/2006/metadata/properties" xmlns:ns2="2fad9256-7459-4aaa-aa3c-b935b956e037" xmlns:ns3="c526abeb-928e-4775-9e6f-7d2d0f68617a" targetNamespace="http://schemas.microsoft.com/office/2006/metadata/properties" ma:root="true" ma:fieldsID="5774537c64ad4b3b0ac63e412d2e8e86" ns2:_="" ns3:_="">
     <xsd:import namespace="2fad9256-7459-4aaa-aa3c-b935b956e037"/>
@@ -6407,28 +6284,30 @@
 </ct:contentTypeSchema>
 </file>
 
+<file path=customXml/item3.xml><?xml version="1.0" encoding="utf-8"?>
+<?mso-contentType ?>
+<FormTemplates xmlns="http://schemas.microsoft.com/sharepoint/v3/contenttype/forms">
+  <Display>DocumentLibraryForm</Display>
+  <Edit>DocumentLibraryForm</Edit>
+  <New>DocumentLibraryForm</New>
+</FormTemplates>
+</file>
+
 <file path=customXml/item4.xml><?xml version="1.0" encoding="utf-8"?>
-<b:Sources xmlns:b="http://schemas.openxmlformats.org/officeDocument/2006/bibliography" xmlns="http://schemas.openxmlformats.org/officeDocument/2006/bibliography" SelectedStyle="\APASixthEditionOfficeOnline.xsl" StyleName="APA" Version="6"/>
+<p:properties xmlns:p="http://schemas.microsoft.com/office/2006/metadata/properties" xmlns:xsi="http://www.w3.org/2001/XMLSchema-instance" xmlns:pc="http://schemas.microsoft.com/office/infopath/2007/PartnerControls">
+  <documentManagement/>
+</p:properties>
 </file>
 
 <file path=customXml/itemProps1.xml><?xml version="1.0" encoding="utf-8"?>
-<ds:datastoreItem xmlns:ds="http://schemas.openxmlformats.org/officeDocument/2006/customXml" ds:itemID="{39E8DE57-F896-4A82-85BB-B6DC76DAEB2A}">
+<ds:datastoreItem xmlns:ds="http://schemas.openxmlformats.org/officeDocument/2006/customXml" ds:itemID="{2234DBF4-9E14-466C-A1EA-951E386580A1}">
   <ds:schemaRefs>
-    <ds:schemaRef ds:uri="http://schemas.microsoft.com/office/2006/metadata/properties"/>
-    <ds:schemaRef ds:uri="http://schemas.microsoft.com/office/infopath/2007/PartnerControls"/>
+    <ds:schemaRef ds:uri="http://schemas.openxmlformats.org/officeDocument/2006/bibliography"/>
   </ds:schemaRefs>
 </ds:datastoreItem>
 </file>
 
 <file path=customXml/itemProps2.xml><?xml version="1.0" encoding="utf-8"?>
-<ds:datastoreItem xmlns:ds="http://schemas.openxmlformats.org/officeDocument/2006/customXml" ds:itemID="{908AEAB4-D7A6-4943-9ED8-C2A4CE5C8D12}">
-  <ds:schemaRefs>
-    <ds:schemaRef ds:uri="http://schemas.microsoft.com/sharepoint/v3/contenttype/forms"/>
-  </ds:schemaRefs>
-</ds:datastoreItem>
-</file>
-
-<file path=customXml/itemProps3.xml><?xml version="1.0" encoding="utf-8"?>
 <ds:datastoreItem xmlns:ds="http://schemas.openxmlformats.org/officeDocument/2006/customXml" ds:itemID="{5FC80AC9-EBB1-4650-AC78-DAB6D712C930}">
   <ds:schemaRefs>
     <ds:schemaRef ds:uri="http://schemas.microsoft.com/office/2006/metadata/contentType"/>
@@ -6447,10 +6326,19 @@
 </ds:datastoreItem>
 </file>
 
+<file path=customXml/itemProps3.xml><?xml version="1.0" encoding="utf-8"?>
+<ds:datastoreItem xmlns:ds="http://schemas.openxmlformats.org/officeDocument/2006/customXml" ds:itemID="{908AEAB4-D7A6-4943-9ED8-C2A4CE5C8D12}">
+  <ds:schemaRefs>
+    <ds:schemaRef ds:uri="http://schemas.microsoft.com/sharepoint/v3/contenttype/forms"/>
+  </ds:schemaRefs>
+</ds:datastoreItem>
+</file>
+
 <file path=customXml/itemProps4.xml><?xml version="1.0" encoding="utf-8"?>
-<ds:datastoreItem xmlns:ds="http://schemas.openxmlformats.org/officeDocument/2006/customXml" ds:itemID="{2234DBF4-9E14-466C-A1EA-951E386580A1}">
+<ds:datastoreItem xmlns:ds="http://schemas.openxmlformats.org/officeDocument/2006/customXml" ds:itemID="{39E8DE57-F896-4A82-85BB-B6DC76DAEB2A}">
   <ds:schemaRefs>
-    <ds:schemaRef ds:uri="http://schemas.openxmlformats.org/officeDocument/2006/bibliography"/>
+    <ds:schemaRef ds:uri="http://schemas.microsoft.com/office/2006/metadata/properties"/>
+    <ds:schemaRef ds:uri="http://schemas.microsoft.com/office/infopath/2007/PartnerControls"/>
   </ds:schemaRefs>
 </ds:datastoreItem>
 </file>
</xml_diff>